<commit_message>
updated after reviewers feedback
</commit_message>
<xml_diff>
--- a/Supplemental Figures.docx
+++ b/Supplemental Figures.docx
@@ -128,13 +128,16 @@
       </w:pPr>
       <w:r>
         <w:rPr>
+          <w:b/>
+          <w:bCs/>
           <w:noProof/>
+          <w14:ligatures w14:val="standardContextual"/>
         </w:rPr>
         <w:drawing>
-          <wp:inline distT="0" distB="0" distL="0" distR="0" wp14:anchorId="5E53237E" wp14:editId="3685906F">
-            <wp:extent cx="4119326" cy="4742724"/>
-            <wp:effectExtent l="0" t="0" r="0" b="0"/>
-            <wp:docPr id="406037465" name="Picture 406037465" descr="A graph of different types of nitrogen&#10;&#10;Description automatically generated"/>
+          <wp:inline distT="0" distB="0" distL="0" distR="0" wp14:anchorId="4442EA9B" wp14:editId="2960BED8">
+            <wp:extent cx="5486400" cy="4389120"/>
+            <wp:effectExtent l="0" t="0" r="0" b="5080"/>
+            <wp:docPr id="14026387" name="Picture 1"/>
             <wp:cNvGraphicFramePr>
               <a:graphicFrameLocks xmlns:a="http://schemas.openxmlformats.org/drawingml/2006/main" noChangeAspect="1"/>
             </wp:cNvGraphicFramePr>
@@ -142,17 +145,11 @@
               <a:graphicData uri="http://schemas.openxmlformats.org/drawingml/2006/picture">
                 <pic:pic xmlns:pic="http://schemas.openxmlformats.org/drawingml/2006/picture">
                   <pic:nvPicPr>
-                    <pic:cNvPr id="0" name="Picture 406037465"/>
+                    <pic:cNvPr id="14026387" name="Picture 14026387"/>
                     <pic:cNvPicPr/>
                   </pic:nvPicPr>
                   <pic:blipFill>
-                    <a:blip r:embed="rId5">
-                      <a:extLst>
-                        <a:ext uri="{28A0092B-C50C-407E-A947-70E740481C1C}">
-                          <a14:useLocalDpi xmlns:a14="http://schemas.microsoft.com/office/drawing/2010/main" val="0"/>
-                        </a:ext>
-                      </a:extLst>
-                    </a:blip>
+                    <a:blip r:embed="rId5"/>
                     <a:stretch>
                       <a:fillRect/>
                     </a:stretch>
@@ -160,7 +157,7 @@
                   <pic:spPr>
                     <a:xfrm>
                       <a:off x="0" y="0"/>
-                      <a:ext cx="4135096" cy="4760880"/>
+                      <a:ext cx="5486400" cy="4389120"/>
                     </a:xfrm>
                     <a:prstGeom prst="rect">
                       <a:avLst/>
@@ -200,25 +197,17 @@
         <w:t>,</w:t>
       </w:r>
       <w:r>
+        <w:t xml:space="preserve"> tillage and irrigation. None-Low indicates zero to small amount of residue added</w:t>
+      </w:r>
+      <w:r>
+        <w:t>,</w:t>
+      </w:r>
+      <w:r>
+        <w:t xml:space="preserve"> and Medium-High indicates medium to high amount of residue was added.</w:t>
+      </w:r>
+      <w:r>
         <w:t xml:space="preserve"> </w:t>
       </w:r>
-      <w:proofErr w:type="gramStart"/>
-      <w:r>
-        <w:t>tillage</w:t>
-      </w:r>
-      <w:proofErr w:type="gramEnd"/>
-      <w:r>
-        <w:t xml:space="preserve"> and irrigation. None-Low indicates zero to small amount of residue added</w:t>
-      </w:r>
-      <w:r>
-        <w:t>,</w:t>
-      </w:r>
-      <w:r>
-        <w:t xml:space="preserve"> and Medium-High indicates medium to high amount of residue was added.</w:t>
-      </w:r>
-      <w:r>
-        <w:t xml:space="preserve"> </w:t>
-      </w:r>
       <w:r>
         <w:t xml:space="preserve">The regression lines were generated from the predicted values of </w:t>
       </w:r>
@@ -229,10 +218,10 @@
         <w:t>mixed effect model</w:t>
       </w:r>
       <w:r>
-        <w:t xml:space="preserve"> </w:t>
-      </w:r>
-      <w:r>
-        <w:t>in which sampling period and field id were used as random effects.</w:t>
+        <w:t xml:space="preserve"> in which sampling period and field id were used as random effects.</w:t>
+      </w:r>
+      <w:r>
+        <w:t xml:space="preserve"> The dashed lines show the statistically non-significant relationship.</w:t>
       </w:r>
     </w:p>
     <w:p>
@@ -270,23 +259,25 @@
         <w:rPr>
           <w:b/>
           <w:noProof/>
+          <w14:ligatures w14:val="standardContextual"/>
         </w:rPr>
         <w:drawing>
-          <wp:inline distT="114300" distB="114300" distL="114300" distR="114300" wp14:anchorId="3D02CF3C" wp14:editId="2FD513A1">
-            <wp:extent cx="3995738" cy="3813626"/>
+          <wp:inline distT="0" distB="0" distL="0" distR="0" wp14:anchorId="0D1A6BF0" wp14:editId="7558F85C">
+            <wp:extent cx="5486400" cy="4114800"/>
             <wp:effectExtent l="0" t="0" r="0" b="0"/>
-            <wp:docPr id="1" name="Picture 1" descr="A diagram of a number of different colored dots&#10;&#10;Description automatically generated"/>
-            <wp:cNvGraphicFramePr/>
+            <wp:docPr id="1223811532" name="Picture 2"/>
+            <wp:cNvGraphicFramePr>
+              <a:graphicFrameLocks xmlns:a="http://schemas.openxmlformats.org/drawingml/2006/main" noChangeAspect="1"/>
+            </wp:cNvGraphicFramePr>
             <a:graphic xmlns:a="http://schemas.openxmlformats.org/drawingml/2006/main">
               <a:graphicData uri="http://schemas.openxmlformats.org/drawingml/2006/picture">
                 <pic:pic xmlns:pic="http://schemas.openxmlformats.org/drawingml/2006/picture">
                   <pic:nvPicPr>
-                    <pic:cNvPr id="1" name="Picture 1" descr="A diagram of a number of different colored dots&#10;&#10;Description automatically generated"/>
-                    <pic:cNvPicPr preferRelativeResize="0"/>
+                    <pic:cNvPr id="1223811532" name="Picture 1223811532"/>
+                    <pic:cNvPicPr/>
                   </pic:nvPicPr>
                   <pic:blipFill>
                     <a:blip r:embed="rId6"/>
-                    <a:srcRect/>
                     <a:stretch>
                       <a:fillRect/>
                     </a:stretch>
@@ -294,12 +285,11 @@
                   <pic:spPr>
                     <a:xfrm>
                       <a:off x="0" y="0"/>
-                      <a:ext cx="3995738" cy="3813626"/>
+                      <a:ext cx="5486400" cy="4114800"/>
                     </a:xfrm>
                     <a:prstGeom prst="rect">
                       <a:avLst/>
                     </a:prstGeom>
-                    <a:ln/>
                   </pic:spPr>
                 </pic:pic>
               </a:graphicData>
@@ -397,12 +387,13 @@
       <w:r>
         <w:rPr>
           <w:noProof/>
+          <w14:ligatures w14:val="standardContextual"/>
         </w:rPr>
         <w:drawing>
-          <wp:inline distT="0" distB="0" distL="0" distR="0" wp14:anchorId="1C5ED15F" wp14:editId="7C92E0BB">
-            <wp:extent cx="4749800" cy="4546600"/>
+          <wp:inline distT="0" distB="0" distL="0" distR="0" wp14:anchorId="16FA8E15" wp14:editId="60F06D93">
+            <wp:extent cx="5486400" cy="2743200"/>
             <wp:effectExtent l="0" t="0" r="0" b="0"/>
-            <wp:docPr id="936999298" name="Picture 936999298" descr="A diagram of water content&#10;&#10;Description automatically generated"/>
+            <wp:docPr id="766153733" name="Picture 3"/>
             <wp:cNvGraphicFramePr>
               <a:graphicFrameLocks xmlns:a="http://schemas.openxmlformats.org/drawingml/2006/main" noChangeAspect="1"/>
             </wp:cNvGraphicFramePr>
@@ -410,17 +401,11 @@
               <a:graphicData uri="http://schemas.openxmlformats.org/drawingml/2006/picture">
                 <pic:pic xmlns:pic="http://schemas.openxmlformats.org/drawingml/2006/picture">
                   <pic:nvPicPr>
-                    <pic:cNvPr id="0" name="Picture 936999298"/>
+                    <pic:cNvPr id="766153733" name="Picture 766153733"/>
                     <pic:cNvPicPr/>
                   </pic:nvPicPr>
                   <pic:blipFill>
-                    <a:blip r:embed="rId7">
-                      <a:extLst>
-                        <a:ext uri="{28A0092B-C50C-407E-A947-70E740481C1C}">
-                          <a14:useLocalDpi xmlns:a14="http://schemas.microsoft.com/office/drawing/2010/main" val="0"/>
-                        </a:ext>
-                      </a:extLst>
-                    </a:blip>
+                    <a:blip r:embed="rId7"/>
                     <a:stretch>
                       <a:fillRect/>
                     </a:stretch>
@@ -428,7 +413,7 @@
                   <pic:spPr>
                     <a:xfrm>
                       <a:off x="0" y="0"/>
-                      <a:ext cx="4749800" cy="4546600"/>
+                      <a:ext cx="5486400" cy="2743200"/>
                     </a:xfrm>
                     <a:prstGeom prst="rect">
                       <a:avLst/>
@@ -479,13 +464,81 @@
         <w:t>mixed effect model</w:t>
       </w:r>
       <w:r>
-        <w:t xml:space="preserve"> </w:t>
-      </w:r>
-      <w:r>
-        <w:t>in which sampling period and field id were used as random effects.</w:t>
+        <w:t xml:space="preserve"> in which sampling period and field id were used as random effects.</w:t>
       </w:r>
     </w:p>
     <w:p/>
+    <w:p>
+      <w:r>
+        <w:br w:type="page"/>
+      </w:r>
+    </w:p>
+    <w:p>
+      <w:r>
+        <w:lastRenderedPageBreak/>
+        <w:t>Fig S5</w:t>
+      </w:r>
+    </w:p>
+    <w:p/>
+    <w:p/>
+    <w:p>
+      <w:r>
+        <w:rPr>
+          <w:noProof/>
+          <w14:ligatures w14:val="standardContextual"/>
+        </w:rPr>
+        <w:drawing>
+          <wp:inline distT="0" distB="0" distL="0" distR="0" wp14:anchorId="6E25196A" wp14:editId="1F8A85F0">
+            <wp:extent cx="5486400" cy="4114800"/>
+            <wp:effectExtent l="0" t="0" r="0" b="0"/>
+            <wp:docPr id="756863104" name="Picture 4"/>
+            <wp:cNvGraphicFramePr>
+              <a:graphicFrameLocks xmlns:a="http://schemas.openxmlformats.org/drawingml/2006/main" noChangeAspect="1"/>
+            </wp:cNvGraphicFramePr>
+            <a:graphic xmlns:a="http://schemas.openxmlformats.org/drawingml/2006/main">
+              <a:graphicData uri="http://schemas.openxmlformats.org/drawingml/2006/picture">
+                <pic:pic xmlns:pic="http://schemas.openxmlformats.org/drawingml/2006/picture">
+                  <pic:nvPicPr>
+                    <pic:cNvPr id="756863104" name="Picture 756863104"/>
+                    <pic:cNvPicPr/>
+                  </pic:nvPicPr>
+                  <pic:blipFill>
+                    <a:blip r:embed="rId8"/>
+                    <a:stretch>
+                      <a:fillRect/>
+                    </a:stretch>
+                  </pic:blipFill>
+                  <pic:spPr>
+                    <a:xfrm>
+                      <a:off x="0" y="0"/>
+                      <a:ext cx="5486400" cy="4114800"/>
+                    </a:xfrm>
+                    <a:prstGeom prst="rect">
+                      <a:avLst/>
+                    </a:prstGeom>
+                  </pic:spPr>
+                </pic:pic>
+              </a:graphicData>
+            </a:graphic>
+          </wp:inline>
+        </w:drawing>
+      </w:r>
+    </w:p>
+    <w:p/>
+    <w:p/>
+    <w:p/>
+    <w:p/>
+    <w:p>
+      <w:pPr>
+        <w:spacing w:line="480" w:lineRule="auto"/>
+      </w:pPr>
+      <w:r>
+        <w:t xml:space="preserve">Relative abundance of main microbial groups estimated through FAME analysis across irrigation and tillage management. We didn’t observe a strong shift in the relative abundances of the main microbial groups with </w:t>
+      </w:r>
+      <w:r>
+        <w:t>irrigation and tillage practices.</w:t>
+      </w:r>
+    </w:p>
     <w:sectPr>
       <w:pgSz w:w="12240" w:h="15840"/>
       <w:pgMar w:top="1440" w:right="1440" w:bottom="1440" w:left="1440" w:header="720" w:footer="720" w:gutter="720"/>

</xml_diff>